<commit_message>
make changes to Abstract
</commit_message>
<xml_diff>
--- a/hbc_paper/SI.docx
+++ b/hbc_paper/SI.docx
@@ -337,13 +337,13 @@
         <w:t xml:space="preserve"> </w:t>
       </w:r>
       <w:r>
-        <w:t xml:space="preserve">2021-08-10</w:t>
-      </w:r>
-      <w:r>
-        <w:t xml:space="preserve"> </w:t>
-      </w:r>
-      <w:r>
-        <w:t xml:space="preserve">16:07:59</w:t>
+        <w:t xml:space="preserve">2021-08-12</w:t>
+      </w:r>
+      <w:r>
+        <w:t xml:space="preserve"> </w:t>
+      </w:r>
+      <w:r>
+        <w:t xml:space="preserve">23:24:48</w:t>
       </w:r>
     </w:p>
     <w:bookmarkStart w:id="20" w:name="X7733e53a6848705b142344f6a677e555d2c3099"/>
@@ -2386,16 +2386,34 @@
     </w:p>
     <w:bookmarkEnd w:id="32"/>
     <w:bookmarkEnd w:id="33"/>
+    <w:bookmarkStart w:id="39" w:name="supporting-results"/>
+    <w:p>
+      <w:pPr>
+        <w:pStyle w:val="Heading1"/>
+      </w:pPr>
+      <w:r>
+        <w:rPr>
+          <w:rStyle w:val="SectionNumber"/>
+        </w:rPr>
+        <w:t xml:space="preserve">6</w:t>
+      </w:r>
+      <w:r>
+        <w:tab/>
+      </w:r>
+      <w:r>
+        <w:t xml:space="preserve">Supporting Results</w:t>
+      </w:r>
+    </w:p>
     <w:bookmarkStart w:id="37" w:name="simdomfreqranges"/>
     <w:p>
       <w:pPr>
-        <w:pStyle w:val="Heading1"/>
+        <w:pStyle w:val="Heading2"/>
       </w:pPr>
       <w:r>
         <w:rPr>
           <w:rStyle w:val="SectionNumber"/>
         </w:rPr>
-        <w:t xml:space="preserve">6</w:t>
+        <w:t xml:space="preserve">6.1</w:t>
       </w:r>
       <w:r>
         <w:tab/>
@@ -3584,13 +3602,13 @@
     <w:bookmarkStart w:id="38" w:name="simtfmoverlap"/>
     <w:p>
       <w:pPr>
-        <w:pStyle w:val="Heading1"/>
+        <w:pStyle w:val="Heading2"/>
       </w:pPr>
       <w:r>
         <w:rPr>
           <w:rStyle w:val="SectionNumber"/>
         </w:rPr>
-        <w:t xml:space="preserve">7</w:t>
+        <w:t xml:space="preserve">6.2</w:t>
       </w:r>
       <w:r>
         <w:tab/>
@@ -3644,7 +3662,8 @@
       </w:r>
     </w:p>
     <w:bookmarkEnd w:id="38"/>
-    <w:bookmarkStart w:id="45" w:name="references"/>
+    <w:bookmarkEnd w:id="39"/>
+    <w:bookmarkStart w:id="46" w:name="references"/>
     <w:p>
       <w:pPr>
         <w:pStyle w:val="Heading1"/>
@@ -3653,8 +3672,8 @@
         <w:t xml:space="preserve">References</w:t>
       </w:r>
     </w:p>
-    <w:bookmarkStart w:id="44" w:name="refs"/>
-    <w:bookmarkStart w:id="39" w:name="ref-ivanova2005important"/>
+    <w:bookmarkStart w:id="45" w:name="refs"/>
+    <w:bookmarkStart w:id="40" w:name="ref-ivanova2005important"/>
     <w:p>
       <w:pPr>
         <w:pStyle w:val="Bibliography"/>
@@ -3684,8 +3703,8 @@
         <w:t xml:space="preserve"> </w:t>
       </w:r>
     </w:p>
-    <w:bookmarkEnd w:id="39"/>
-    <w:bookmarkStart w:id="40" w:name="ref-laurijssen2018low"/>
+    <w:bookmarkEnd w:id="40"/>
+    <w:bookmarkStart w:id="41" w:name="ref-laurijssen2018low"/>
     <w:p>
       <w:pPr>
         <w:pStyle w:val="Bibliography"/>
@@ -3706,8 +3725,8 @@
         <w:t xml:space="preserve"> </w:t>
       </w:r>
     </w:p>
-    <w:bookmarkEnd w:id="40"/>
-    <w:bookmarkStart w:id="42" w:name="ref-shotcut"/>
+    <w:bookmarkEnd w:id="41"/>
+    <w:bookmarkStart w:id="43" w:name="ref-shotcut"/>
     <w:p>
       <w:pPr>
         <w:pStyle w:val="Bibliography"/>
@@ -3727,7 +3746,7 @@
       <w:r>
         <w:t xml:space="preserve"> </w:t>
       </w:r>
-      <w:hyperlink r:id="rId41">
+      <w:hyperlink r:id="rId42">
         <w:r>
           <w:rPr>
             <w:rStyle w:val="Hyperlink"/>
@@ -3736,8 +3755,8 @@
         </w:r>
       </w:hyperlink>
     </w:p>
-    <w:bookmarkEnd w:id="42"/>
-    <w:bookmarkStart w:id="43" w:name="ref-fawcett2015echolocation"/>
+    <w:bookmarkEnd w:id="43"/>
+    <w:bookmarkStart w:id="44" w:name="ref-fawcett2015echolocation"/>
     <w:p>
       <w:pPr>
         <w:pStyle w:val="Bibliography"/>
@@ -3758,9 +3777,9 @@
         <w:t xml:space="preserve"> </w:t>
       </w:r>
     </w:p>
-    <w:bookmarkEnd w:id="43"/>
     <w:bookmarkEnd w:id="44"/>
     <w:bookmarkEnd w:id="45"/>
+    <w:bookmarkEnd w:id="46"/>
     <w:sectPr/>
   </w:body>
 </w:document>

</xml_diff>

<commit_message>
Update SI & main paper. Clean up many specific parameter values etc.
</commit_message>
<xml_diff>
--- a/hbc_paper/SI.docx
+++ b/hbc_paper/SI.docx
@@ -337,13 +337,13 @@
         <w:t xml:space="preserve"> </w:t>
       </w:r>
       <w:r>
-        <w:t xml:space="preserve">2021-08-12</w:t>
-      </w:r>
-      <w:r>
-        <w:t xml:space="preserve"> </w:t>
-      </w:r>
-      <w:r>
-        <w:t xml:space="preserve">23:24:48</w:t>
+        <w:t xml:space="preserve">2024-11-19</w:t>
+      </w:r>
+      <w:r>
+        <w:t xml:space="preserve"> </w:t>
+      </w:r>
+      <w:r>
+        <w:t xml:space="preserve">09:48:29</w:t>
       </w:r>
     </w:p>
     <w:bookmarkStart w:id="20" w:name="X7733e53a6848705b142344f6a677e555d2c3099"/>
@@ -1006,7 +1006,7 @@
       </w:r>
     </w:p>
     <w:bookmarkEnd w:id="23"/>
-    <w:bookmarkStart w:id="26" w:name="indcallprotocol"/>
+    <w:bookmarkStart w:id="27" w:name="indcallprotocol"/>
     <w:p>
       <w:pPr>
         <w:pStyle w:val="Heading1"/>
@@ -1679,8 +1679,88 @@
       </w:r>
     </w:p>
     <w:bookmarkEnd w:id="25"/>
+    <w:bookmarkStart w:id="26" w:name="itsfm-parameters"/>
+    <w:p>
+      <w:pPr>
+        <w:pStyle w:val="Heading2"/>
+      </w:pPr>
+      <w:r>
+        <w:rPr>
+          <w:rStyle w:val="SectionNumber"/>
+        </w:rPr>
+        <w:t xml:space="preserve">4.2</w:t>
+      </w:r>
+      <w:r>
+        <w:tab/>
+      </w:r>
+      <w:r>
+        <w:rPr>
+          <w:iCs/>
+          <w:i/>
+        </w:rPr>
+        <w:t xml:space="preserve">itsfm</w:t>
+      </w:r>
+      <w:r>
+        <w:t xml:space="preserve"> </w:t>
+      </w:r>
+      <w:r>
+        <w:t xml:space="preserve">parameters</w:t>
+      </w:r>
+    </w:p>
+    <w:p>
+      <w:pPr>
+        <w:pStyle w:val="FirstParagraph"/>
+      </w:pPr>
+      <w:r>
+        <w:t xml:space="preserve">An FM component was defined as any region of a call with greater or equal to 2 kHz/ms frequency modulation. Further settings were a maximum acceleration of 3 kHz/ms</w:t>
+      </w:r>
+      <m:oMath>
+        <m:sSup>
+          <m:e>
+            <m:r>
+              <m:t>​</m:t>
+            </m:r>
+          </m:e>
+          <m:sup>
+            <m:r>
+              <m:t>2</m:t>
+            </m:r>
+          </m:sup>
+        </m:sSup>
+      </m:oMath>
+      <w:r>
+        <w:t xml:space="preserve">, an extrapolation window of 50</w:t>
+      </w:r>
+      <w:r>
+        <w:t xml:space="preserve"> </w:t>
+      </w:r>
+      <m:oMath>
+        <m:r>
+          <m:t>μ</m:t>
+        </m:r>
+      </m:oMath>
+      <w:r>
+        <w:t xml:space="preserve">s and a window size of 375 samples. Threshold signal level and time-frequency clip range were manually tuned for each calls using the</w:t>
+      </w:r>
+      <w:r>
+        <w:t xml:space="preserve"> </w:t>
+      </w:r>
+      <w:r>
+        <w:rPr>
+          <w:rStyle w:val="VerbatimChar"/>
+        </w:rPr>
+        <w:t xml:space="preserve">pwvd</w:t>
+      </w:r>
+      <w:r>
+        <w:t xml:space="preserve"> </w:t>
+      </w:r>
+      <w:r>
+        <w:t xml:space="preserve">method, since each call had differing received levels.</w:t>
+      </w:r>
+    </w:p>
     <w:bookmarkEnd w:id="26"/>
-    <w:bookmarkStart w:id="33" w:name="windowdetails"/>
+    <w:bookmarkEnd w:id="27"/>
+    <w:bookmarkStart w:id="34" w:name="windowdetails"/>
     <w:p>
       <w:pPr>
         <w:pStyle w:val="Heading1"/>
@@ -1706,7 +1786,7 @@
         <w:t xml:space="preserve">Each flight activity audio was split into consecutive 50ms windows. All tail-end audio that was &lt;50 ms was discarded.</w:t>
       </w:r>
     </w:p>
-    <w:bookmarkStart w:id="27" w:name="silentwindow"/>
+    <w:bookmarkStart w:id="28" w:name="silentwindow"/>
     <w:p>
       <w:pPr>
         <w:pStyle w:val="Heading2"/>
@@ -1838,8 +1918,8 @@
         <w:t xml:space="preserve">notebook and its HTML printout.</w:t>
       </w:r>
     </w:p>
-    <w:bookmarkEnd w:id="27"/>
-    <w:bookmarkStart w:id="28" w:name="domfreqdetails"/>
+    <w:bookmarkEnd w:id="28"/>
+    <w:bookmarkStart w:id="29" w:name="domfreqdetails"/>
     <w:p>
       <w:pPr>
         <w:pStyle w:val="Heading2"/>
@@ -1986,8 +2066,8 @@
         <w:t xml:space="preserve">module.</w:t>
       </w:r>
     </w:p>
-    <w:bookmarkEnd w:id="28"/>
-    <w:bookmarkStart w:id="30" w:name="lowestfreqdetails"/>
+    <w:bookmarkEnd w:id="29"/>
+    <w:bookmarkStart w:id="31" w:name="lowestfreqdetails"/>
     <w:p>
       <w:pPr>
         <w:pStyle w:val="Heading2"/>
@@ -2160,7 +2240,7 @@
                     </pic:cNvPicPr>
                   </pic:nvPicPr>
                   <pic:blipFill>
-                    <a:blip r:embed="rId29"/>
+                    <a:blip r:embed="rId30"/>
                     <a:stretch>
                       <a:fillRect/>
                     </a:stretch>
@@ -2201,8 +2281,8 @@
         <w:t xml:space="preserve">Example showing extracted FM lower frequencies from the spectrogram of a 50ms window. The method allows extraction of lower frequencies in the presence of multiple overlapping calls, though it doesn’t allow discrimination of iFM and tFM components. Note the truncated y-axis.</w:t>
       </w:r>
     </w:p>
-    <w:bookmarkEnd w:id="30"/>
-    <w:bookmarkStart w:id="32" w:name="virtualdetails"/>
+    <w:bookmarkEnd w:id="31"/>
+    <w:bookmarkStart w:id="33" w:name="virtualdetails"/>
     <w:p>
       <w:pPr>
         <w:pStyle w:val="Heading2"/>
@@ -2240,7 +2320,7 @@
                     </pic:cNvPicPr>
                   </pic:nvPicPr>
                   <pic:blipFill>
-                    <a:blip r:embed="rId31"/>
+                    <a:blip r:embed="rId32"/>
                     <a:stretch>
                       <a:fillRect/>
                     </a:stretch>
@@ -2384,9 +2464,9 @@
         <w:t xml:space="preserve">notebook and its HTML printout.</w:t>
       </w:r>
     </w:p>
-    <w:bookmarkEnd w:id="32"/>
     <w:bookmarkEnd w:id="33"/>
-    <w:bookmarkStart w:id="39" w:name="supporting-results"/>
+    <w:bookmarkEnd w:id="34"/>
+    <w:bookmarkStart w:id="40" w:name="supporting-results"/>
     <w:p>
       <w:pPr>
         <w:pStyle w:val="Heading1"/>
@@ -2404,7 +2484,7 @@
         <w:t xml:space="preserve">Supporting Results</w:t>
       </w:r>
     </w:p>
-    <w:bookmarkStart w:id="37" w:name="simdomfreqranges"/>
+    <w:bookmarkStart w:id="38" w:name="simdomfreqranges"/>
     <w:p>
       <w:pPr>
         <w:pStyle w:val="Heading2"/>
@@ -2450,7 +2530,7 @@
                     </pic:cNvPicPr>
                   </pic:nvPicPr>
                   <pic:blipFill>
-                    <a:blip r:embed="rId34"/>
+                    <a:blip r:embed="rId35"/>
                     <a:stretch>
                       <a:fillRect/>
                     </a:stretch>
@@ -3302,7 +3382,7 @@
                     </pic:cNvPicPr>
                   </pic:nvPicPr>
                   <pic:blipFill>
-                    <a:blip r:embed="rId35"/>
+                    <a:blip r:embed="rId36"/>
                     <a:stretch>
                       <a:fillRect/>
                     </a:stretch>
@@ -3531,7 +3611,7 @@
                     </pic:cNvPicPr>
                   </pic:nvPicPr>
                   <pic:blipFill>
-                    <a:blip r:embed="rId36"/>
+                    <a:blip r:embed="rId37"/>
                     <a:stretch>
                       <a:fillRect/>
                     </a:stretch>
@@ -3598,8 +3678,8 @@
         <w:t xml:space="preserve">and its HTML version.</w:t>
       </w:r>
     </w:p>
-    <w:bookmarkEnd w:id="37"/>
-    <w:bookmarkStart w:id="38" w:name="simtfmoverlap"/>
+    <w:bookmarkEnd w:id="38"/>
+    <w:bookmarkStart w:id="39" w:name="simtfmoverlap"/>
     <w:p>
       <w:pPr>
         <w:pStyle w:val="Heading2"/>
@@ -3661,9 +3741,9 @@
         <w:t xml:space="preserve">.</w:t>
       </w:r>
     </w:p>
-    <w:bookmarkEnd w:id="38"/>
     <w:bookmarkEnd w:id="39"/>
-    <w:bookmarkStart w:id="46" w:name="references"/>
+    <w:bookmarkEnd w:id="40"/>
+    <w:bookmarkStart w:id="47" w:name="references"/>
     <w:p>
       <w:pPr>
         <w:pStyle w:val="Heading1"/>
@@ -3672,8 +3752,8 @@
         <w:t xml:space="preserve">References</w:t>
       </w:r>
     </w:p>
-    <w:bookmarkStart w:id="45" w:name="refs"/>
-    <w:bookmarkStart w:id="40" w:name="ref-ivanova2005important"/>
+    <w:bookmarkStart w:id="46" w:name="refs"/>
+    <w:bookmarkStart w:id="41" w:name="ref-ivanova2005important"/>
     <w:p>
       <w:pPr>
         <w:pStyle w:val="Bibliography"/>
@@ -3703,8 +3783,8 @@
         <w:t xml:space="preserve"> </w:t>
       </w:r>
     </w:p>
-    <w:bookmarkEnd w:id="40"/>
-    <w:bookmarkStart w:id="41" w:name="ref-laurijssen2018low"/>
+    <w:bookmarkEnd w:id="41"/>
+    <w:bookmarkStart w:id="42" w:name="ref-laurijssen2018low"/>
     <w:p>
       <w:pPr>
         <w:pStyle w:val="Bibliography"/>
@@ -3725,8 +3805,8 @@
         <w:t xml:space="preserve"> </w:t>
       </w:r>
     </w:p>
-    <w:bookmarkEnd w:id="41"/>
-    <w:bookmarkStart w:id="43" w:name="ref-shotcut"/>
+    <w:bookmarkEnd w:id="42"/>
+    <w:bookmarkStart w:id="44" w:name="ref-shotcut"/>
     <w:p>
       <w:pPr>
         <w:pStyle w:val="Bibliography"/>
@@ -3746,7 +3826,7 @@
       <w:r>
         <w:t xml:space="preserve"> </w:t>
       </w:r>
-      <w:hyperlink r:id="rId42">
+      <w:hyperlink r:id="rId43">
         <w:r>
           <w:rPr>
             <w:rStyle w:val="Hyperlink"/>
@@ -3755,8 +3835,8 @@
         </w:r>
       </w:hyperlink>
     </w:p>
-    <w:bookmarkEnd w:id="43"/>
-    <w:bookmarkStart w:id="44" w:name="ref-fawcett2015echolocation"/>
+    <w:bookmarkEnd w:id="44"/>
+    <w:bookmarkStart w:id="45" w:name="ref-fawcett2015echolocation"/>
     <w:p>
       <w:pPr>
         <w:pStyle w:val="Bibliography"/>
@@ -3777,9 +3857,9 @@
         <w:t xml:space="preserve"> </w:t>
       </w:r>
     </w:p>
-    <w:bookmarkEnd w:id="44"/>
     <w:bookmarkEnd w:id="45"/>
     <w:bookmarkEnd w:id="46"/>
+    <w:bookmarkEnd w:id="47"/>
     <w:sectPr/>
   </w:body>
 </w:document>

</xml_diff>